<commit_message>
Inframodel logo added to template header
</commit_message>
<xml_diff>
--- a/CI/word-template.docx
+++ b/CI/word-template.docx
@@ -1,10 +1,10 @@
 
 <file path=word/document.xml><?xml version="1.0" encoding="utf-8"?>
-<w:document xmlns:wpc="http://schemas.microsoft.com/office/word/2010/wordprocessingCanvas" xmlns:cx="http://schemas.microsoft.com/office/drawing/2014/chartex" xmlns:cx1="http://schemas.microsoft.com/office/drawing/2015/9/8/chartex" xmlns:cx2="http://schemas.microsoft.com/office/drawing/2015/10/21/chartex" xmlns:cx3="http://schemas.microsoft.com/office/drawing/2016/5/9/chartex" xmlns:cx4="http://schemas.microsoft.com/office/drawing/2016/5/10/chartex" xmlns:cx5="http://schemas.microsoft.com/office/drawing/2016/5/11/chartex" xmlns:cx6="http://schemas.microsoft.com/office/drawing/2016/5/12/chartex" xmlns:cx7="http://schemas.microsoft.com/office/drawing/2016/5/13/chartex" xmlns:cx8="http://schemas.microsoft.com/office/drawing/2016/5/14/chartex" xmlns:mc="http://schemas.openxmlformats.org/markup-compatibility/2006" xmlns:aink="http://schemas.microsoft.com/office/drawing/2016/ink" xmlns:am3d="http://schemas.microsoft.com/office/drawing/2017/model3d" xmlns:o="urn:schemas-microsoft-com:office:office" xmlns:r="http://schemas.openxmlformats.org/officeDocument/2006/relationships" xmlns:m="http://schemas.openxmlformats.org/officeDocument/2006/math" xmlns:v="urn:schemas-microsoft-com:vml" xmlns:wp14="http://schemas.microsoft.com/office/word/2010/wordprocessingDrawing" xmlns:wp="http://schemas.openxmlformats.org/drawingml/2006/wordprocessingDrawing" xmlns:w10="urn:schemas-microsoft-com:office:word" xmlns:w="http://schemas.openxmlformats.org/wordprocessingml/2006/main" xmlns:w14="http://schemas.microsoft.com/office/word/2010/wordml" xmlns:w15="http://schemas.microsoft.com/office/word/2012/wordml" xmlns:w16cex="http://schemas.microsoft.com/office/word/2018/wordml/cex" xmlns:w16cid="http://schemas.microsoft.com/office/word/2016/wordml/cid" xmlns:w16="http://schemas.microsoft.com/office/word/2018/wordml" xmlns:w16se="http://schemas.microsoft.com/office/word/2015/wordml/symex" xmlns:wpg="http://schemas.microsoft.com/office/word/2010/wordprocessingGroup" xmlns:wpi="http://schemas.microsoft.com/office/word/2010/wordprocessingInk" xmlns:wne="http://schemas.microsoft.com/office/word/2006/wordml" xmlns:wps="http://schemas.microsoft.com/office/word/2010/wordprocessingShape" mc:Ignorable="w14 w15 w16se w16cid w16 w16cex wp14">
+<w:document xmlns:wpc="http://schemas.microsoft.com/office/word/2010/wordprocessingCanvas" xmlns:cx="http://schemas.microsoft.com/office/drawing/2014/chartex" xmlns:cx1="http://schemas.microsoft.com/office/drawing/2015/9/8/chartex" xmlns:cx2="http://schemas.microsoft.com/office/drawing/2015/10/21/chartex" xmlns:cx3="http://schemas.microsoft.com/office/drawing/2016/5/9/chartex" xmlns:cx4="http://schemas.microsoft.com/office/drawing/2016/5/10/chartex" xmlns:cx5="http://schemas.microsoft.com/office/drawing/2016/5/11/chartex" xmlns:cx6="http://schemas.microsoft.com/office/drawing/2016/5/12/chartex" xmlns:cx7="http://schemas.microsoft.com/office/drawing/2016/5/13/chartex" xmlns:cx8="http://schemas.microsoft.com/office/drawing/2016/5/14/chartex" xmlns:mc="http://schemas.openxmlformats.org/markup-compatibility/2006" xmlns:aink="http://schemas.microsoft.com/office/drawing/2016/ink" xmlns:am3d="http://schemas.microsoft.com/office/drawing/2017/model3d" xmlns:o="urn:schemas-microsoft-com:office:office" xmlns:oel="http://schemas.microsoft.com/office/2019/extlst" xmlns:r="http://schemas.openxmlformats.org/officeDocument/2006/relationships" xmlns:m="http://schemas.openxmlformats.org/officeDocument/2006/math" xmlns:v="urn:schemas-microsoft-com:vml" xmlns:wp14="http://schemas.microsoft.com/office/word/2010/wordprocessingDrawing" xmlns:wp="http://schemas.openxmlformats.org/drawingml/2006/wordprocessingDrawing" xmlns:w10="urn:schemas-microsoft-com:office:word" xmlns:w="http://schemas.openxmlformats.org/wordprocessingml/2006/main" xmlns:w14="http://schemas.microsoft.com/office/word/2010/wordml" xmlns:w15="http://schemas.microsoft.com/office/word/2012/wordml" xmlns:w16cex="http://schemas.microsoft.com/office/word/2018/wordml/cex" xmlns:w16cid="http://schemas.microsoft.com/office/word/2016/wordml/cid" xmlns:w16="http://schemas.microsoft.com/office/word/2018/wordml" xmlns:w16sdtdh="http://schemas.microsoft.com/office/word/2020/wordml/sdtdatahash" xmlns:w16se="http://schemas.microsoft.com/office/word/2015/wordml/symex" xmlns:wpg="http://schemas.microsoft.com/office/word/2010/wordprocessingGroup" xmlns:wpi="http://schemas.microsoft.com/office/word/2010/wordprocessingInk" xmlns:wne="http://schemas.microsoft.com/office/word/2006/wordml" xmlns:wps="http://schemas.microsoft.com/office/word/2010/wordprocessingShape" mc:Ignorable="w14 w15 w16se w16cid w16 w16cex w16sdtdh wp14">
   <w:body>
     <w:p>
       <w:pPr>
-        <w:pStyle w:val="Heading1"/>
+        <w:pStyle w:val="Otsikko1"/>
         <w:rPr>
           <w:rStyle w:val="InternetLink"/>
           <w:color w:val="auto"/>
@@ -35,7 +35,7 @@
     </w:p>
     <w:p>
       <w:pPr>
-        <w:pStyle w:val="ListParagraph"/>
+        <w:pStyle w:val="Luettelokappale"/>
         <w:numPr>
           <w:ilvl w:val="0"/>
           <w:numId w:val="15"/>
@@ -53,7 +53,7 @@
     </w:p>
     <w:p>
       <w:pPr>
-        <w:pStyle w:val="ListParagraph"/>
+        <w:pStyle w:val="Luettelokappale"/>
         <w:numPr>
           <w:ilvl w:val="0"/>
           <w:numId w:val="15"/>
@@ -71,7 +71,7 @@
     </w:p>
     <w:p>
       <w:pPr>
-        <w:pStyle w:val="Heading2"/>
+        <w:pStyle w:val="Otsikko2"/>
       </w:pPr>
       <w:r>
         <w:t>Heading 2</w:t>
@@ -92,7 +92,7 @@
     </w:p>
     <w:p>
       <w:pPr>
-        <w:pStyle w:val="BodyText"/>
+        <w:pStyle w:val="Leipteksti"/>
         <w:rPr>
           <w:lang w:eastAsia="ja-JP"/>
         </w:rPr>
@@ -126,10 +126,10 @@
         </w:rPr>
         <w:t xml:space="preserve">And a </w:t>
       </w:r>
-      <w:hyperlink r:id="rId5" w:history="1">
+      <w:hyperlink r:id="rId7" w:history="1">
         <w:r>
           <w:rPr>
-            <w:rStyle w:val="Hyperlink"/>
+            <w:rStyle w:val="Hyperlinkki"/>
           </w:rPr>
           <w:t>hyperlink</w:t>
         </w:r>
@@ -295,6 +295,12 @@
       </w:r>
     </w:p>
     <w:sectPr>
+      <w:headerReference w:type="even" r:id="rId8"/>
+      <w:headerReference w:type="default" r:id="rId9"/>
+      <w:footerReference w:type="even" r:id="rId10"/>
+      <w:footerReference w:type="default" r:id="rId11"/>
+      <w:headerReference w:type="first" r:id="rId12"/>
+      <w:footerReference w:type="first" r:id="rId13"/>
       <w:pgSz w:w="12240" w:h="15840"/>
       <w:pgMar w:top="1440" w:right="1440" w:bottom="1440" w:left="1440" w:header="720" w:footer="720" w:gutter="0"/>
       <w:cols w:space="720"/>
@@ -304,8 +310,185 @@
 </w:document>
 </file>
 
+<file path=word/endnotes.xml><?xml version="1.0" encoding="utf-8"?>
+<w:endnotes xmlns:wpc="http://schemas.microsoft.com/office/word/2010/wordprocessingCanvas" xmlns:cx="http://schemas.microsoft.com/office/drawing/2014/chartex" xmlns:cx1="http://schemas.microsoft.com/office/drawing/2015/9/8/chartex" xmlns:cx2="http://schemas.microsoft.com/office/drawing/2015/10/21/chartex" xmlns:cx3="http://schemas.microsoft.com/office/drawing/2016/5/9/chartex" xmlns:cx4="http://schemas.microsoft.com/office/drawing/2016/5/10/chartex" xmlns:cx5="http://schemas.microsoft.com/office/drawing/2016/5/11/chartex" xmlns:cx6="http://schemas.microsoft.com/office/drawing/2016/5/12/chartex" xmlns:cx7="http://schemas.microsoft.com/office/drawing/2016/5/13/chartex" xmlns:cx8="http://schemas.microsoft.com/office/drawing/2016/5/14/chartex" xmlns:mc="http://schemas.openxmlformats.org/markup-compatibility/2006" xmlns:aink="http://schemas.microsoft.com/office/drawing/2016/ink" xmlns:am3d="http://schemas.microsoft.com/office/drawing/2017/model3d" xmlns:o="urn:schemas-microsoft-com:office:office" xmlns:oel="http://schemas.microsoft.com/office/2019/extlst" xmlns:r="http://schemas.openxmlformats.org/officeDocument/2006/relationships" xmlns:m="http://schemas.openxmlformats.org/officeDocument/2006/math" xmlns:v="urn:schemas-microsoft-com:vml" xmlns:wp14="http://schemas.microsoft.com/office/word/2010/wordprocessingDrawing" xmlns:wp="http://schemas.openxmlformats.org/drawingml/2006/wordprocessingDrawing" xmlns:w10="urn:schemas-microsoft-com:office:word" xmlns:w="http://schemas.openxmlformats.org/wordprocessingml/2006/main" xmlns:w14="http://schemas.microsoft.com/office/word/2010/wordml" xmlns:w15="http://schemas.microsoft.com/office/word/2012/wordml" xmlns:w16cex="http://schemas.microsoft.com/office/word/2018/wordml/cex" xmlns:w16cid="http://schemas.microsoft.com/office/word/2016/wordml/cid" xmlns:w16="http://schemas.microsoft.com/office/word/2018/wordml" xmlns:w16sdtdh="http://schemas.microsoft.com/office/word/2020/wordml/sdtdatahash" xmlns:w16se="http://schemas.microsoft.com/office/word/2015/wordml/symex" xmlns:wpg="http://schemas.microsoft.com/office/word/2010/wordprocessingGroup" xmlns:wpi="http://schemas.microsoft.com/office/word/2010/wordprocessingInk" xmlns:wne="http://schemas.microsoft.com/office/word/2006/wordml" xmlns:wps="http://schemas.microsoft.com/office/word/2010/wordprocessingShape" mc:Ignorable="w14 w15 w16se w16cid w16 w16cex w16sdtdh wp14">
+  <w:endnote w:type="separator" w:id="-1">
+    <w:p>
+      <w:pPr>
+        <w:spacing w:before="0" w:after="0" w:line="240" w:lineRule="auto"/>
+      </w:pPr>
+      <w:r>
+        <w:separator/>
+      </w:r>
+    </w:p>
+  </w:endnote>
+  <w:endnote w:type="continuationSeparator" w:id="0">
+    <w:p>
+      <w:pPr>
+        <w:spacing w:before="0" w:after="0" w:line="240" w:lineRule="auto"/>
+      </w:pPr>
+      <w:r>
+        <w:continuationSeparator/>
+      </w:r>
+    </w:p>
+  </w:endnote>
+</w:endnotes>
+</file>
+
+<file path=word/footer1.xml><?xml version="1.0" encoding="utf-8"?>
+<w:ftr xmlns:wpc="http://schemas.microsoft.com/office/word/2010/wordprocessingCanvas" xmlns:cx="http://schemas.microsoft.com/office/drawing/2014/chartex" xmlns:cx1="http://schemas.microsoft.com/office/drawing/2015/9/8/chartex" xmlns:cx2="http://schemas.microsoft.com/office/drawing/2015/10/21/chartex" xmlns:cx3="http://schemas.microsoft.com/office/drawing/2016/5/9/chartex" xmlns:cx4="http://schemas.microsoft.com/office/drawing/2016/5/10/chartex" xmlns:cx5="http://schemas.microsoft.com/office/drawing/2016/5/11/chartex" xmlns:cx6="http://schemas.microsoft.com/office/drawing/2016/5/12/chartex" xmlns:cx7="http://schemas.microsoft.com/office/drawing/2016/5/13/chartex" xmlns:cx8="http://schemas.microsoft.com/office/drawing/2016/5/14/chartex" xmlns:mc="http://schemas.openxmlformats.org/markup-compatibility/2006" xmlns:aink="http://schemas.microsoft.com/office/drawing/2016/ink" xmlns:am3d="http://schemas.microsoft.com/office/drawing/2017/model3d" xmlns:o="urn:schemas-microsoft-com:office:office" xmlns:oel="http://schemas.microsoft.com/office/2019/extlst" xmlns:r="http://schemas.openxmlformats.org/officeDocument/2006/relationships" xmlns:m="http://schemas.openxmlformats.org/officeDocument/2006/math" xmlns:v="urn:schemas-microsoft-com:vml" xmlns:wp14="http://schemas.microsoft.com/office/word/2010/wordprocessingDrawing" xmlns:wp="http://schemas.openxmlformats.org/drawingml/2006/wordprocessingDrawing" xmlns:w10="urn:schemas-microsoft-com:office:word" xmlns:w="http://schemas.openxmlformats.org/wordprocessingml/2006/main" xmlns:w14="http://schemas.microsoft.com/office/word/2010/wordml" xmlns:w15="http://schemas.microsoft.com/office/word/2012/wordml" xmlns:w16cex="http://schemas.microsoft.com/office/word/2018/wordml/cex" xmlns:w16cid="http://schemas.microsoft.com/office/word/2016/wordml/cid" xmlns:w16="http://schemas.microsoft.com/office/word/2018/wordml" xmlns:w16sdtdh="http://schemas.microsoft.com/office/word/2020/wordml/sdtdatahash" xmlns:w16se="http://schemas.microsoft.com/office/word/2015/wordml/symex" xmlns:wpg="http://schemas.microsoft.com/office/word/2010/wordprocessingGroup" xmlns:wpi="http://schemas.microsoft.com/office/word/2010/wordprocessingInk" xmlns:wne="http://schemas.microsoft.com/office/word/2006/wordml" xmlns:wps="http://schemas.microsoft.com/office/word/2010/wordprocessingShape" mc:Ignorable="w14 w15 w16se w16cid w16 w16cex w16sdtdh wp14">
+  <w:p>
+    <w:pPr>
+      <w:pStyle w:val="Alatunniste"/>
+    </w:pPr>
+  </w:p>
+</w:ftr>
+</file>
+
+<file path=word/footer2.xml><?xml version="1.0" encoding="utf-8"?>
+<w:ftr xmlns:wpc="http://schemas.microsoft.com/office/word/2010/wordprocessingCanvas" xmlns:cx="http://schemas.microsoft.com/office/drawing/2014/chartex" xmlns:cx1="http://schemas.microsoft.com/office/drawing/2015/9/8/chartex" xmlns:cx2="http://schemas.microsoft.com/office/drawing/2015/10/21/chartex" xmlns:cx3="http://schemas.microsoft.com/office/drawing/2016/5/9/chartex" xmlns:cx4="http://schemas.microsoft.com/office/drawing/2016/5/10/chartex" xmlns:cx5="http://schemas.microsoft.com/office/drawing/2016/5/11/chartex" xmlns:cx6="http://schemas.microsoft.com/office/drawing/2016/5/12/chartex" xmlns:cx7="http://schemas.microsoft.com/office/drawing/2016/5/13/chartex" xmlns:cx8="http://schemas.microsoft.com/office/drawing/2016/5/14/chartex" xmlns:mc="http://schemas.openxmlformats.org/markup-compatibility/2006" xmlns:aink="http://schemas.microsoft.com/office/drawing/2016/ink" xmlns:am3d="http://schemas.microsoft.com/office/drawing/2017/model3d" xmlns:o="urn:schemas-microsoft-com:office:office" xmlns:oel="http://schemas.microsoft.com/office/2019/extlst" xmlns:r="http://schemas.openxmlformats.org/officeDocument/2006/relationships" xmlns:m="http://schemas.openxmlformats.org/officeDocument/2006/math" xmlns:v="urn:schemas-microsoft-com:vml" xmlns:wp14="http://schemas.microsoft.com/office/word/2010/wordprocessingDrawing" xmlns:wp="http://schemas.openxmlformats.org/drawingml/2006/wordprocessingDrawing" xmlns:w10="urn:schemas-microsoft-com:office:word" xmlns:w="http://schemas.openxmlformats.org/wordprocessingml/2006/main" xmlns:w14="http://schemas.microsoft.com/office/word/2010/wordml" xmlns:w15="http://schemas.microsoft.com/office/word/2012/wordml" xmlns:w16cex="http://schemas.microsoft.com/office/word/2018/wordml/cex" xmlns:w16cid="http://schemas.microsoft.com/office/word/2016/wordml/cid" xmlns:w16="http://schemas.microsoft.com/office/word/2018/wordml" xmlns:w16sdtdh="http://schemas.microsoft.com/office/word/2020/wordml/sdtdatahash" xmlns:w16se="http://schemas.microsoft.com/office/word/2015/wordml/symex" xmlns:wpg="http://schemas.microsoft.com/office/word/2010/wordprocessingGroup" xmlns:wpi="http://schemas.microsoft.com/office/word/2010/wordprocessingInk" xmlns:wne="http://schemas.microsoft.com/office/word/2006/wordml" xmlns:wps="http://schemas.microsoft.com/office/word/2010/wordprocessingShape" mc:Ignorable="w14 w15 w16se w16cid w16 w16cex w16sdtdh wp14">
+  <w:p>
+    <w:pPr>
+      <w:pStyle w:val="Alatunniste"/>
+    </w:pPr>
+  </w:p>
+</w:ftr>
+</file>
+
+<file path=word/footer3.xml><?xml version="1.0" encoding="utf-8"?>
+<w:ftr xmlns:wpc="http://schemas.microsoft.com/office/word/2010/wordprocessingCanvas" xmlns:cx="http://schemas.microsoft.com/office/drawing/2014/chartex" xmlns:cx1="http://schemas.microsoft.com/office/drawing/2015/9/8/chartex" xmlns:cx2="http://schemas.microsoft.com/office/drawing/2015/10/21/chartex" xmlns:cx3="http://schemas.microsoft.com/office/drawing/2016/5/9/chartex" xmlns:cx4="http://schemas.microsoft.com/office/drawing/2016/5/10/chartex" xmlns:cx5="http://schemas.microsoft.com/office/drawing/2016/5/11/chartex" xmlns:cx6="http://schemas.microsoft.com/office/drawing/2016/5/12/chartex" xmlns:cx7="http://schemas.microsoft.com/office/drawing/2016/5/13/chartex" xmlns:cx8="http://schemas.microsoft.com/office/drawing/2016/5/14/chartex" xmlns:mc="http://schemas.openxmlformats.org/markup-compatibility/2006" xmlns:aink="http://schemas.microsoft.com/office/drawing/2016/ink" xmlns:am3d="http://schemas.microsoft.com/office/drawing/2017/model3d" xmlns:o="urn:schemas-microsoft-com:office:office" xmlns:oel="http://schemas.microsoft.com/office/2019/extlst" xmlns:r="http://schemas.openxmlformats.org/officeDocument/2006/relationships" xmlns:m="http://schemas.openxmlformats.org/officeDocument/2006/math" xmlns:v="urn:schemas-microsoft-com:vml" xmlns:wp14="http://schemas.microsoft.com/office/word/2010/wordprocessingDrawing" xmlns:wp="http://schemas.openxmlformats.org/drawingml/2006/wordprocessingDrawing" xmlns:w10="urn:schemas-microsoft-com:office:word" xmlns:w="http://schemas.openxmlformats.org/wordprocessingml/2006/main" xmlns:w14="http://schemas.microsoft.com/office/word/2010/wordml" xmlns:w15="http://schemas.microsoft.com/office/word/2012/wordml" xmlns:w16cex="http://schemas.microsoft.com/office/word/2018/wordml/cex" xmlns:w16cid="http://schemas.microsoft.com/office/word/2016/wordml/cid" xmlns:w16="http://schemas.microsoft.com/office/word/2018/wordml" xmlns:w16sdtdh="http://schemas.microsoft.com/office/word/2020/wordml/sdtdatahash" xmlns:w16se="http://schemas.microsoft.com/office/word/2015/wordml/symex" xmlns:wpg="http://schemas.microsoft.com/office/word/2010/wordprocessingGroup" xmlns:wpi="http://schemas.microsoft.com/office/word/2010/wordprocessingInk" xmlns:wne="http://schemas.microsoft.com/office/word/2006/wordml" xmlns:wps="http://schemas.microsoft.com/office/word/2010/wordprocessingShape" mc:Ignorable="w14 w15 w16se w16cid w16 w16cex w16sdtdh wp14">
+  <w:p>
+    <w:pPr>
+      <w:pStyle w:val="Alatunniste"/>
+    </w:pPr>
+  </w:p>
+</w:ftr>
+</file>
+
+<file path=word/footnotes.xml><?xml version="1.0" encoding="utf-8"?>
+<w:footnotes xmlns:wpc="http://schemas.microsoft.com/office/word/2010/wordprocessingCanvas" xmlns:cx="http://schemas.microsoft.com/office/drawing/2014/chartex" xmlns:cx1="http://schemas.microsoft.com/office/drawing/2015/9/8/chartex" xmlns:cx2="http://schemas.microsoft.com/office/drawing/2015/10/21/chartex" xmlns:cx3="http://schemas.microsoft.com/office/drawing/2016/5/9/chartex" xmlns:cx4="http://schemas.microsoft.com/office/drawing/2016/5/10/chartex" xmlns:cx5="http://schemas.microsoft.com/office/drawing/2016/5/11/chartex" xmlns:cx6="http://schemas.microsoft.com/office/drawing/2016/5/12/chartex" xmlns:cx7="http://schemas.microsoft.com/office/drawing/2016/5/13/chartex" xmlns:cx8="http://schemas.microsoft.com/office/drawing/2016/5/14/chartex" xmlns:mc="http://schemas.openxmlformats.org/markup-compatibility/2006" xmlns:aink="http://schemas.microsoft.com/office/drawing/2016/ink" xmlns:am3d="http://schemas.microsoft.com/office/drawing/2017/model3d" xmlns:o="urn:schemas-microsoft-com:office:office" xmlns:oel="http://schemas.microsoft.com/office/2019/extlst" xmlns:r="http://schemas.openxmlformats.org/officeDocument/2006/relationships" xmlns:m="http://schemas.openxmlformats.org/officeDocument/2006/math" xmlns:v="urn:schemas-microsoft-com:vml" xmlns:wp14="http://schemas.microsoft.com/office/word/2010/wordprocessingDrawing" xmlns:wp="http://schemas.openxmlformats.org/drawingml/2006/wordprocessingDrawing" xmlns:w10="urn:schemas-microsoft-com:office:word" xmlns:w="http://schemas.openxmlformats.org/wordprocessingml/2006/main" xmlns:w14="http://schemas.microsoft.com/office/word/2010/wordml" xmlns:w15="http://schemas.microsoft.com/office/word/2012/wordml" xmlns:w16cex="http://schemas.microsoft.com/office/word/2018/wordml/cex" xmlns:w16cid="http://schemas.microsoft.com/office/word/2016/wordml/cid" xmlns:w16="http://schemas.microsoft.com/office/word/2018/wordml" xmlns:w16sdtdh="http://schemas.microsoft.com/office/word/2020/wordml/sdtdatahash" xmlns:w16se="http://schemas.microsoft.com/office/word/2015/wordml/symex" xmlns:wpg="http://schemas.microsoft.com/office/word/2010/wordprocessingGroup" xmlns:wpi="http://schemas.microsoft.com/office/word/2010/wordprocessingInk" xmlns:wne="http://schemas.microsoft.com/office/word/2006/wordml" xmlns:wps="http://schemas.microsoft.com/office/word/2010/wordprocessingShape" mc:Ignorable="w14 w15 w16se w16cid w16 w16cex w16sdtdh wp14">
+  <w:footnote w:type="separator" w:id="-1">
+    <w:p>
+      <w:pPr>
+        <w:spacing w:before="0" w:after="0" w:line="240" w:lineRule="auto"/>
+      </w:pPr>
+      <w:r>
+        <w:separator/>
+      </w:r>
+    </w:p>
+  </w:footnote>
+  <w:footnote w:type="continuationSeparator" w:id="0">
+    <w:p>
+      <w:pPr>
+        <w:spacing w:before="0" w:after="0" w:line="240" w:lineRule="auto"/>
+      </w:pPr>
+      <w:r>
+        <w:continuationSeparator/>
+      </w:r>
+    </w:p>
+  </w:footnote>
+</w:footnotes>
+</file>
+
+<file path=word/header1.xml><?xml version="1.0" encoding="utf-8"?>
+<w:hdr xmlns:wpc="http://schemas.microsoft.com/office/word/2010/wordprocessingCanvas" xmlns:cx="http://schemas.microsoft.com/office/drawing/2014/chartex" xmlns:cx1="http://schemas.microsoft.com/office/drawing/2015/9/8/chartex" xmlns:cx2="http://schemas.microsoft.com/office/drawing/2015/10/21/chartex" xmlns:cx3="http://schemas.microsoft.com/office/drawing/2016/5/9/chartex" xmlns:cx4="http://schemas.microsoft.com/office/drawing/2016/5/10/chartex" xmlns:cx5="http://schemas.microsoft.com/office/drawing/2016/5/11/chartex" xmlns:cx6="http://schemas.microsoft.com/office/drawing/2016/5/12/chartex" xmlns:cx7="http://schemas.microsoft.com/office/drawing/2016/5/13/chartex" xmlns:cx8="http://schemas.microsoft.com/office/drawing/2016/5/14/chartex" xmlns:mc="http://schemas.openxmlformats.org/markup-compatibility/2006" xmlns:aink="http://schemas.microsoft.com/office/drawing/2016/ink" xmlns:am3d="http://schemas.microsoft.com/office/drawing/2017/model3d" xmlns:o="urn:schemas-microsoft-com:office:office" xmlns:oel="http://schemas.microsoft.com/office/2019/extlst" xmlns:r="http://schemas.openxmlformats.org/officeDocument/2006/relationships" xmlns:m="http://schemas.openxmlformats.org/officeDocument/2006/math" xmlns:v="urn:schemas-microsoft-com:vml" xmlns:wp14="http://schemas.microsoft.com/office/word/2010/wordprocessingDrawing" xmlns:wp="http://schemas.openxmlformats.org/drawingml/2006/wordprocessingDrawing" xmlns:w10="urn:schemas-microsoft-com:office:word" xmlns:w="http://schemas.openxmlformats.org/wordprocessingml/2006/main" xmlns:w14="http://schemas.microsoft.com/office/word/2010/wordml" xmlns:w15="http://schemas.microsoft.com/office/word/2012/wordml" xmlns:w16cex="http://schemas.microsoft.com/office/word/2018/wordml/cex" xmlns:w16cid="http://schemas.microsoft.com/office/word/2016/wordml/cid" xmlns:w16="http://schemas.microsoft.com/office/word/2018/wordml" xmlns:w16sdtdh="http://schemas.microsoft.com/office/word/2020/wordml/sdtdatahash" xmlns:w16se="http://schemas.microsoft.com/office/word/2015/wordml/symex" xmlns:wpg="http://schemas.microsoft.com/office/word/2010/wordprocessingGroup" xmlns:wpi="http://schemas.microsoft.com/office/word/2010/wordprocessingInk" xmlns:wne="http://schemas.microsoft.com/office/word/2006/wordml" xmlns:wps="http://schemas.microsoft.com/office/word/2010/wordprocessingShape" mc:Ignorable="w14 w15 w16se w16cid w16 w16cex w16sdtdh wp14">
+  <w:p>
+    <w:pPr>
+      <w:pStyle w:val="Yltunniste"/>
+    </w:pPr>
+  </w:p>
+</w:hdr>
+</file>
+
+<file path=word/header2.xml><?xml version="1.0" encoding="utf-8"?>
+<w:hdr xmlns:wpc="http://schemas.microsoft.com/office/word/2010/wordprocessingCanvas" xmlns:cx="http://schemas.microsoft.com/office/drawing/2014/chartex" xmlns:cx1="http://schemas.microsoft.com/office/drawing/2015/9/8/chartex" xmlns:cx2="http://schemas.microsoft.com/office/drawing/2015/10/21/chartex" xmlns:cx3="http://schemas.microsoft.com/office/drawing/2016/5/9/chartex" xmlns:cx4="http://schemas.microsoft.com/office/drawing/2016/5/10/chartex" xmlns:cx5="http://schemas.microsoft.com/office/drawing/2016/5/11/chartex" xmlns:cx6="http://schemas.microsoft.com/office/drawing/2016/5/12/chartex" xmlns:cx7="http://schemas.microsoft.com/office/drawing/2016/5/13/chartex" xmlns:cx8="http://schemas.microsoft.com/office/drawing/2016/5/14/chartex" xmlns:mc="http://schemas.openxmlformats.org/markup-compatibility/2006" xmlns:aink="http://schemas.microsoft.com/office/drawing/2016/ink" xmlns:am3d="http://schemas.microsoft.com/office/drawing/2017/model3d" xmlns:o="urn:schemas-microsoft-com:office:office" xmlns:oel="http://schemas.microsoft.com/office/2019/extlst" xmlns:r="http://schemas.openxmlformats.org/officeDocument/2006/relationships" xmlns:m="http://schemas.openxmlformats.org/officeDocument/2006/math" xmlns:v="urn:schemas-microsoft-com:vml" xmlns:wp14="http://schemas.microsoft.com/office/word/2010/wordprocessingDrawing" xmlns:wp="http://schemas.openxmlformats.org/drawingml/2006/wordprocessingDrawing" xmlns:w10="urn:schemas-microsoft-com:office:word" xmlns:w="http://schemas.openxmlformats.org/wordprocessingml/2006/main" xmlns:w14="http://schemas.microsoft.com/office/word/2010/wordml" xmlns:w15="http://schemas.microsoft.com/office/word/2012/wordml" xmlns:w16cex="http://schemas.microsoft.com/office/word/2018/wordml/cex" xmlns:w16cid="http://schemas.microsoft.com/office/word/2016/wordml/cid" xmlns:w16="http://schemas.microsoft.com/office/word/2018/wordml" xmlns:w16sdtdh="http://schemas.microsoft.com/office/word/2020/wordml/sdtdatahash" xmlns:w16se="http://schemas.microsoft.com/office/word/2015/wordml/symex" xmlns:wpg="http://schemas.microsoft.com/office/word/2010/wordprocessingGroup" xmlns:wpi="http://schemas.microsoft.com/office/word/2010/wordprocessingInk" xmlns:wne="http://schemas.microsoft.com/office/word/2006/wordml" xmlns:wps="http://schemas.microsoft.com/office/word/2010/wordprocessingShape" mc:Ignorable="w14 w15 w16se w16cid w16 w16cex w16sdtdh wp14">
+  <w:p>
+    <w:pPr>
+      <w:pStyle w:val="Yltunniste"/>
+    </w:pPr>
+    <w:r>
+      <w:rPr>
+        <w:noProof/>
+      </w:rPr>
+      <w:drawing>
+        <wp:anchor distT="0" distB="0" distL="114300" distR="114300" simplePos="0" relativeHeight="251658240" behindDoc="0" locked="0" layoutInCell="1" allowOverlap="1" wp14:anchorId="183F30B1" wp14:editId="1E002F6F">
+          <wp:simplePos x="0" y="0"/>
+          <wp:positionH relativeFrom="column">
+            <wp:posOffset>-730250</wp:posOffset>
+          </wp:positionH>
+          <wp:positionV relativeFrom="paragraph">
+            <wp:posOffset>-266700</wp:posOffset>
+          </wp:positionV>
+          <wp:extent cx="1824355" cy="666750"/>
+          <wp:effectExtent l="0" t="0" r="4445" b="0"/>
+          <wp:wrapTopAndBottom/>
+          <wp:docPr id="1" name="Kuva 1" descr="Kuva, joka sisältää kohteen teksti&#10;&#10;Kuvaus luotu automaattisesti"/>
+          <wp:cNvGraphicFramePr>
+            <a:graphicFrameLocks xmlns:a="http://schemas.openxmlformats.org/drawingml/2006/main" noChangeAspect="1"/>
+          </wp:cNvGraphicFramePr>
+          <a:graphic xmlns:a="http://schemas.openxmlformats.org/drawingml/2006/main">
+            <a:graphicData uri="http://schemas.openxmlformats.org/drawingml/2006/picture">
+              <pic:pic xmlns:pic="http://schemas.openxmlformats.org/drawingml/2006/picture">
+                <pic:nvPicPr>
+                  <pic:cNvPr id="1" name="Kuva 1" descr="Kuva, joka sisältää kohteen teksti&#10;&#10;Kuvaus luotu automaattisesti"/>
+                  <pic:cNvPicPr>
+                    <a:picLocks noChangeAspect="1" noChangeArrowheads="1"/>
+                  </pic:cNvPicPr>
+                </pic:nvPicPr>
+                <pic:blipFill>
+                  <a:blip r:embed="rId1">
+                    <a:extLst>
+                      <a:ext uri="{28A0092B-C50C-407E-A947-70E740481C1C}">
+                        <a14:useLocalDpi xmlns:a14="http://schemas.microsoft.com/office/drawing/2010/main" val="0"/>
+                      </a:ext>
+                    </a:extLst>
+                  </a:blip>
+                  <a:srcRect/>
+                  <a:stretch>
+                    <a:fillRect/>
+                  </a:stretch>
+                </pic:blipFill>
+                <pic:spPr bwMode="auto">
+                  <a:xfrm>
+                    <a:off x="0" y="0"/>
+                    <a:ext cx="1824355" cy="666750"/>
+                  </a:xfrm>
+                  <a:prstGeom prst="rect">
+                    <a:avLst/>
+                  </a:prstGeom>
+                  <a:noFill/>
+                  <a:ln>
+                    <a:noFill/>
+                  </a:ln>
+                </pic:spPr>
+              </pic:pic>
+            </a:graphicData>
+          </a:graphic>
+          <wp14:sizeRelH relativeFrom="margin">
+            <wp14:pctWidth>0</wp14:pctWidth>
+          </wp14:sizeRelH>
+          <wp14:sizeRelV relativeFrom="margin">
+            <wp14:pctHeight>0</wp14:pctHeight>
+          </wp14:sizeRelV>
+        </wp:anchor>
+      </w:drawing>
+    </w:r>
+  </w:p>
+</w:hdr>
+</file>
+
+<file path=word/header3.xml><?xml version="1.0" encoding="utf-8"?>
+<w:hdr xmlns:wpc="http://schemas.microsoft.com/office/word/2010/wordprocessingCanvas" xmlns:cx="http://schemas.microsoft.com/office/drawing/2014/chartex" xmlns:cx1="http://schemas.microsoft.com/office/drawing/2015/9/8/chartex" xmlns:cx2="http://schemas.microsoft.com/office/drawing/2015/10/21/chartex" xmlns:cx3="http://schemas.microsoft.com/office/drawing/2016/5/9/chartex" xmlns:cx4="http://schemas.microsoft.com/office/drawing/2016/5/10/chartex" xmlns:cx5="http://schemas.microsoft.com/office/drawing/2016/5/11/chartex" xmlns:cx6="http://schemas.microsoft.com/office/drawing/2016/5/12/chartex" xmlns:cx7="http://schemas.microsoft.com/office/drawing/2016/5/13/chartex" xmlns:cx8="http://schemas.microsoft.com/office/drawing/2016/5/14/chartex" xmlns:mc="http://schemas.openxmlformats.org/markup-compatibility/2006" xmlns:aink="http://schemas.microsoft.com/office/drawing/2016/ink" xmlns:am3d="http://schemas.microsoft.com/office/drawing/2017/model3d" xmlns:o="urn:schemas-microsoft-com:office:office" xmlns:oel="http://schemas.microsoft.com/office/2019/extlst" xmlns:r="http://schemas.openxmlformats.org/officeDocument/2006/relationships" xmlns:m="http://schemas.openxmlformats.org/officeDocument/2006/math" xmlns:v="urn:schemas-microsoft-com:vml" xmlns:wp14="http://schemas.microsoft.com/office/word/2010/wordprocessingDrawing" xmlns:wp="http://schemas.openxmlformats.org/drawingml/2006/wordprocessingDrawing" xmlns:w10="urn:schemas-microsoft-com:office:word" xmlns:w="http://schemas.openxmlformats.org/wordprocessingml/2006/main" xmlns:w14="http://schemas.microsoft.com/office/word/2010/wordml" xmlns:w15="http://schemas.microsoft.com/office/word/2012/wordml" xmlns:w16cex="http://schemas.microsoft.com/office/word/2018/wordml/cex" xmlns:w16cid="http://schemas.microsoft.com/office/word/2016/wordml/cid" xmlns:w16="http://schemas.microsoft.com/office/word/2018/wordml" xmlns:w16sdtdh="http://schemas.microsoft.com/office/word/2020/wordml/sdtdatahash" xmlns:w16se="http://schemas.microsoft.com/office/word/2015/wordml/symex" xmlns:wpg="http://schemas.microsoft.com/office/word/2010/wordprocessingGroup" xmlns:wpi="http://schemas.microsoft.com/office/word/2010/wordprocessingInk" xmlns:wne="http://schemas.microsoft.com/office/word/2006/wordml" xmlns:wps="http://schemas.microsoft.com/office/word/2010/wordprocessingShape" mc:Ignorable="w14 w15 w16se w16cid w16 w16cex w16sdtdh wp14">
+  <w:p>
+    <w:pPr>
+      <w:pStyle w:val="Yltunniste"/>
+    </w:pPr>
+  </w:p>
+</w:hdr>
+</file>
+
 <file path=word/numbering.xml><?xml version="1.0" encoding="utf-8"?>
-<w:numbering xmlns:wpc="http://schemas.microsoft.com/office/word/2010/wordprocessingCanvas" xmlns:cx="http://schemas.microsoft.com/office/drawing/2014/chartex" xmlns:cx1="http://schemas.microsoft.com/office/drawing/2015/9/8/chartex" xmlns:cx2="http://schemas.microsoft.com/office/drawing/2015/10/21/chartex" xmlns:cx3="http://schemas.microsoft.com/office/drawing/2016/5/9/chartex" xmlns:cx4="http://schemas.microsoft.com/office/drawing/2016/5/10/chartex" xmlns:cx5="http://schemas.microsoft.com/office/drawing/2016/5/11/chartex" xmlns:cx6="http://schemas.microsoft.com/office/drawing/2016/5/12/chartex" xmlns:cx7="http://schemas.microsoft.com/office/drawing/2016/5/13/chartex" xmlns:cx8="http://schemas.microsoft.com/office/drawing/2016/5/14/chartex" xmlns:mc="http://schemas.openxmlformats.org/markup-compatibility/2006" xmlns:aink="http://schemas.microsoft.com/office/drawing/2016/ink" xmlns:am3d="http://schemas.microsoft.com/office/drawing/2017/model3d" xmlns:o="urn:schemas-microsoft-com:office:office" xmlns:r="http://schemas.openxmlformats.org/officeDocument/2006/relationships" xmlns:m="http://schemas.openxmlformats.org/officeDocument/2006/math" xmlns:v="urn:schemas-microsoft-com:vml" xmlns:wp14="http://schemas.microsoft.com/office/word/2010/wordprocessingDrawing" xmlns:wp="http://schemas.openxmlformats.org/drawingml/2006/wordprocessingDrawing" xmlns:w10="urn:schemas-microsoft-com:office:word" xmlns:w="http://schemas.openxmlformats.org/wordprocessingml/2006/main" xmlns:w14="http://schemas.microsoft.com/office/word/2010/wordml" xmlns:w15="http://schemas.microsoft.com/office/word/2012/wordml" xmlns:w16cex="http://schemas.microsoft.com/office/word/2018/wordml/cex" xmlns:w16cid="http://schemas.microsoft.com/office/word/2016/wordml/cid" xmlns:w16="http://schemas.microsoft.com/office/word/2018/wordml" xmlns:w16se="http://schemas.microsoft.com/office/word/2015/wordml/symex" xmlns:wpg="http://schemas.microsoft.com/office/word/2010/wordprocessingGroup" xmlns:wpi="http://schemas.microsoft.com/office/word/2010/wordprocessingInk" xmlns:wne="http://schemas.microsoft.com/office/word/2006/wordml" xmlns:wps="http://schemas.microsoft.com/office/word/2010/wordprocessingShape" mc:Ignorable="w14 w15 w16se w16cid w16 w16cex wp14">
+<w:numbering xmlns:wpc="http://schemas.microsoft.com/office/word/2010/wordprocessingCanvas" xmlns:cx="http://schemas.microsoft.com/office/drawing/2014/chartex" xmlns:cx1="http://schemas.microsoft.com/office/drawing/2015/9/8/chartex" xmlns:cx2="http://schemas.microsoft.com/office/drawing/2015/10/21/chartex" xmlns:cx3="http://schemas.microsoft.com/office/drawing/2016/5/9/chartex" xmlns:cx4="http://schemas.microsoft.com/office/drawing/2016/5/10/chartex" xmlns:cx5="http://schemas.microsoft.com/office/drawing/2016/5/11/chartex" xmlns:cx6="http://schemas.microsoft.com/office/drawing/2016/5/12/chartex" xmlns:cx7="http://schemas.microsoft.com/office/drawing/2016/5/13/chartex" xmlns:cx8="http://schemas.microsoft.com/office/drawing/2016/5/14/chartex" xmlns:mc="http://schemas.openxmlformats.org/markup-compatibility/2006" xmlns:aink="http://schemas.microsoft.com/office/drawing/2016/ink" xmlns:am3d="http://schemas.microsoft.com/office/drawing/2017/model3d" xmlns:o="urn:schemas-microsoft-com:office:office" xmlns:oel="http://schemas.microsoft.com/office/2019/extlst" xmlns:r="http://schemas.openxmlformats.org/officeDocument/2006/relationships" xmlns:m="http://schemas.openxmlformats.org/officeDocument/2006/math" xmlns:v="urn:schemas-microsoft-com:vml" xmlns:wp14="http://schemas.microsoft.com/office/word/2010/wordprocessingDrawing" xmlns:wp="http://schemas.openxmlformats.org/drawingml/2006/wordprocessingDrawing" xmlns:w10="urn:schemas-microsoft-com:office:word" xmlns:w="http://schemas.openxmlformats.org/wordprocessingml/2006/main" xmlns:w14="http://schemas.microsoft.com/office/word/2010/wordml" xmlns:w15="http://schemas.microsoft.com/office/word/2012/wordml" xmlns:w16cex="http://schemas.microsoft.com/office/word/2018/wordml/cex" xmlns:w16cid="http://schemas.microsoft.com/office/word/2016/wordml/cid" xmlns:w16="http://schemas.microsoft.com/office/word/2018/wordml" xmlns:w16sdtdh="http://schemas.microsoft.com/office/word/2020/wordml/sdtdatahash" xmlns:w16se="http://schemas.microsoft.com/office/word/2015/wordml/symex" xmlns:wpg="http://schemas.microsoft.com/office/word/2010/wordprocessingGroup" xmlns:wpi="http://schemas.microsoft.com/office/word/2010/wordprocessingInk" xmlns:wne="http://schemas.microsoft.com/office/word/2006/wordml" xmlns:wps="http://schemas.microsoft.com/office/word/2010/wordprocessingShape" mc:Ignorable="w14 w15 w16se w16cid w16 w16cex w16sdtdh wp14">
   <w:abstractNum w:abstractNumId="0" w15:restartNumberingAfterBreak="0">
     <w:nsid w:val="2F2021D1"/>
     <w:multiLevelType w:val="hybridMultilevel"/>
@@ -406,7 +589,7 @@
     <w:lvl w:ilvl="0">
       <w:start w:val="1"/>
       <w:numFmt w:val="decimal"/>
-      <w:pStyle w:val="Heading1"/>
+      <w:pStyle w:val="Otsikko1"/>
       <w:lvlText w:val="%1"/>
       <w:lvlJc w:val="left"/>
       <w:pPr>
@@ -424,7 +607,7 @@
     <w:lvl w:ilvl="1">
       <w:start w:val="1"/>
       <w:numFmt w:val="decimal"/>
-      <w:pStyle w:val="Heading2"/>
+      <w:pStyle w:val="Otsikko2"/>
       <w:lvlText w:val="%1.%2"/>
       <w:lvlJc w:val="left"/>
       <w:pPr>
@@ -441,7 +624,7 @@
     <w:lvl w:ilvl="2">
       <w:start w:val="1"/>
       <w:numFmt w:val="decimal"/>
-      <w:pStyle w:val="Heading3"/>
+      <w:pStyle w:val="Otsikko3"/>
       <w:lvlText w:val="%1.%2.%3"/>
       <w:lvlJc w:val="left"/>
       <w:pPr>
@@ -458,7 +641,7 @@
     <w:lvl w:ilvl="3">
       <w:start w:val="1"/>
       <w:numFmt w:val="decimal"/>
-      <w:pStyle w:val="Heading4"/>
+      <w:pStyle w:val="Otsikko4"/>
       <w:lvlText w:val="%1.%2.%3.%4"/>
       <w:lvlJc w:val="left"/>
       <w:pPr>
@@ -475,7 +658,7 @@
     <w:lvl w:ilvl="4">
       <w:start w:val="1"/>
       <w:numFmt w:val="decimal"/>
-      <w:pStyle w:val="Heading5"/>
+      <w:pStyle w:val="Otsikko5"/>
       <w:lvlText w:val="%1.%2.%3.%4.%5"/>
       <w:lvlJc w:val="left"/>
       <w:pPr>
@@ -492,7 +675,7 @@
     <w:lvl w:ilvl="5">
       <w:start w:val="1"/>
       <w:numFmt w:val="decimal"/>
-      <w:pStyle w:val="Heading6"/>
+      <w:pStyle w:val="Otsikko6"/>
       <w:lvlText w:val="%1.%2.%3.%4.%5.%6"/>
       <w:lvlJc w:val="left"/>
       <w:pPr>
@@ -941,56 +1124,56 @@
       </w:pPr>
     </w:lvl>
   </w:abstractNum>
-  <w:num w:numId="1">
+  <w:num w:numId="1" w16cid:durableId="225799440">
     <w:abstractNumId w:val="5"/>
   </w:num>
-  <w:num w:numId="2">
+  <w:num w:numId="2" w16cid:durableId="989940714">
     <w:abstractNumId w:val="2"/>
   </w:num>
-  <w:num w:numId="3">
+  <w:num w:numId="3" w16cid:durableId="462888472">
     <w:abstractNumId w:val="0"/>
   </w:num>
-  <w:num w:numId="4">
+  <w:num w:numId="4" w16cid:durableId="1203250912">
     <w:abstractNumId w:val="3"/>
   </w:num>
-  <w:num w:numId="5">
+  <w:num w:numId="5" w16cid:durableId="1446651775">
     <w:abstractNumId w:val="1"/>
   </w:num>
-  <w:num w:numId="6">
+  <w:num w:numId="6" w16cid:durableId="1990163093">
     <w:abstractNumId w:val="1"/>
   </w:num>
-  <w:num w:numId="7">
+  <w:num w:numId="7" w16cid:durableId="1345980447">
     <w:abstractNumId w:val="1"/>
   </w:num>
-  <w:num w:numId="8">
+  <w:num w:numId="8" w16cid:durableId="400493989">
     <w:abstractNumId w:val="1"/>
   </w:num>
-  <w:num w:numId="9">
+  <w:num w:numId="9" w16cid:durableId="2041279557">
     <w:abstractNumId w:val="1"/>
   </w:num>
-  <w:num w:numId="10">
+  <w:num w:numId="10" w16cid:durableId="911698216">
     <w:abstractNumId w:val="1"/>
   </w:num>
-  <w:num w:numId="11">
+  <w:num w:numId="11" w16cid:durableId="2102411160">
     <w:abstractNumId w:val="5"/>
   </w:num>
-  <w:num w:numId="12">
+  <w:num w:numId="12" w16cid:durableId="705330508">
     <w:abstractNumId w:val="2"/>
   </w:num>
-  <w:num w:numId="13">
+  <w:num w:numId="13" w16cid:durableId="1352954706">
     <w:abstractNumId w:val="0"/>
   </w:num>
-  <w:num w:numId="14">
+  <w:num w:numId="14" w16cid:durableId="857473492">
     <w:abstractNumId w:val="3"/>
   </w:num>
-  <w:num w:numId="15">
+  <w:num w:numId="15" w16cid:durableId="59330507">
     <w:abstractNumId w:val="4"/>
   </w:num>
 </w:numbering>
 </file>
 
 <file path=word/styles.xml><?xml version="1.0" encoding="utf-8"?>
-<w:styles xmlns:mc="http://schemas.openxmlformats.org/markup-compatibility/2006" xmlns:r="http://schemas.openxmlformats.org/officeDocument/2006/relationships" xmlns:w="http://schemas.openxmlformats.org/wordprocessingml/2006/main" xmlns:w14="http://schemas.microsoft.com/office/word/2010/wordml" xmlns:w15="http://schemas.microsoft.com/office/word/2012/wordml" xmlns:w16cex="http://schemas.microsoft.com/office/word/2018/wordml/cex" xmlns:w16cid="http://schemas.microsoft.com/office/word/2016/wordml/cid" xmlns:w16="http://schemas.microsoft.com/office/word/2018/wordml" xmlns:w16se="http://schemas.microsoft.com/office/word/2015/wordml/symex" mc:Ignorable="w14 w15 w16se w16cid w16 w16cex">
+<w:styles xmlns:mc="http://schemas.openxmlformats.org/markup-compatibility/2006" xmlns:r="http://schemas.openxmlformats.org/officeDocument/2006/relationships" xmlns:w="http://schemas.openxmlformats.org/wordprocessingml/2006/main" xmlns:w14="http://schemas.microsoft.com/office/word/2010/wordml" xmlns:w15="http://schemas.microsoft.com/office/word/2012/wordml" xmlns:w16cex="http://schemas.microsoft.com/office/word/2018/wordml/cex" xmlns:w16cid="http://schemas.microsoft.com/office/word/2016/wordml/cid" xmlns:w16="http://schemas.microsoft.com/office/word/2018/wordml" xmlns:w16sdtdh="http://schemas.microsoft.com/office/word/2020/wordml/sdtdatahash" xmlns:w16se="http://schemas.microsoft.com/office/word/2015/wordml/symex" mc:Ignorable="w14 w15 w16se w16cid w16 w16cex w16sdtdh">
   <w:docDefaults>
     <w:rPrDefault>
       <w:rPr>
@@ -1378,7 +1561,7 @@
     <w:lsdException w:name="Unresolved Mention" w:semiHidden="1" w:unhideWhenUsed="1"/>
     <w:lsdException w:name="Smart Link" w:semiHidden="1" w:unhideWhenUsed="1"/>
   </w:latentStyles>
-  <w:style w:type="paragraph" w:default="1" w:styleId="Normal">
+  <w:style w:type="paragraph" w:default="1" w:styleId="Normaali">
     <w:name w:val="Normal"/>
     <w:qFormat/>
     <w:rsid w:val="006D59F7"/>
@@ -1395,11 +1578,11 @@
       <w:lang w:val="en-GB"/>
     </w:rPr>
   </w:style>
-  <w:style w:type="paragraph" w:styleId="Heading1">
+  <w:style w:type="paragraph" w:styleId="Otsikko1">
     <w:name w:val="heading 1"/>
-    <w:basedOn w:val="Normal"/>
-    <w:next w:val="Normal"/>
-    <w:link w:val="Heading1Char"/>
+    <w:basedOn w:val="Normaali"/>
+    <w:next w:val="Normaali"/>
+    <w:link w:val="Otsikko1Char"/>
     <w:uiPriority w:val="1"/>
     <w:qFormat/>
     <w:rsid w:val="00B70570"/>
@@ -1425,11 +1608,11 @@
       <w:lang w:eastAsia="ja-JP"/>
     </w:rPr>
   </w:style>
-  <w:style w:type="paragraph" w:styleId="Heading2">
+  <w:style w:type="paragraph" w:styleId="Otsikko2">
     <w:name w:val="heading 2"/>
-    <w:basedOn w:val="Heading1"/>
-    <w:next w:val="Normal"/>
-    <w:link w:val="Heading2Char"/>
+    <w:basedOn w:val="Otsikko1"/>
+    <w:next w:val="Normaali"/>
+    <w:link w:val="Otsikko2Char"/>
     <w:uiPriority w:val="2"/>
     <w:qFormat/>
     <w:rsid w:val="00B70570"/>
@@ -1450,11 +1633,11 @@
       <w:sz w:val="24"/>
     </w:rPr>
   </w:style>
-  <w:style w:type="paragraph" w:styleId="Heading3">
+  <w:style w:type="paragraph" w:styleId="Otsikko3">
     <w:name w:val="heading 3"/>
-    <w:basedOn w:val="Heading1"/>
-    <w:next w:val="Normal"/>
-    <w:link w:val="Heading3Char"/>
+    <w:basedOn w:val="Otsikko1"/>
+    <w:next w:val="Normaali"/>
+    <w:link w:val="Otsikko3Char"/>
     <w:uiPriority w:val="3"/>
     <w:qFormat/>
     <w:rsid w:val="00B70570"/>
@@ -1474,11 +1657,11 @@
       <w:sz w:val="22"/>
     </w:rPr>
   </w:style>
-  <w:style w:type="paragraph" w:styleId="Heading4">
+  <w:style w:type="paragraph" w:styleId="Otsikko4">
     <w:name w:val="heading 4"/>
-    <w:basedOn w:val="Heading3"/>
-    <w:next w:val="Normal"/>
-    <w:link w:val="Heading4Char"/>
+    <w:basedOn w:val="Otsikko3"/>
+    <w:next w:val="Normaali"/>
+    <w:link w:val="Otsikko4Char"/>
     <w:uiPriority w:val="4"/>
     <w:qFormat/>
     <w:rsid w:val="0061336B"/>
@@ -1495,11 +1678,11 @@
       <w:outlineLvl w:val="3"/>
     </w:pPr>
   </w:style>
-  <w:style w:type="paragraph" w:styleId="Heading5">
+  <w:style w:type="paragraph" w:styleId="Otsikko5">
     <w:name w:val="heading 5"/>
-    <w:basedOn w:val="Heading4"/>
-    <w:next w:val="Normal"/>
-    <w:link w:val="Heading5Char"/>
+    <w:basedOn w:val="Otsikko4"/>
+    <w:next w:val="Normaali"/>
+    <w:link w:val="Otsikko5Char"/>
     <w:uiPriority w:val="5"/>
     <w:qFormat/>
     <w:rsid w:val="0061336B"/>
@@ -1514,11 +1697,11 @@
       <w:outlineLvl w:val="4"/>
     </w:pPr>
   </w:style>
-  <w:style w:type="paragraph" w:styleId="Heading6">
+  <w:style w:type="paragraph" w:styleId="Otsikko6">
     <w:name w:val="heading 6"/>
-    <w:basedOn w:val="Heading5"/>
-    <w:next w:val="Normal"/>
-    <w:link w:val="Heading6Char"/>
+    <w:basedOn w:val="Otsikko5"/>
+    <w:next w:val="Normaali"/>
+    <w:link w:val="Otsikko6Char"/>
     <w:uiPriority w:val="6"/>
     <w:qFormat/>
     <w:rsid w:val="0061336B"/>
@@ -1529,13 +1712,13 @@
       <w:outlineLvl w:val="5"/>
     </w:pPr>
   </w:style>
-  <w:style w:type="character" w:default="1" w:styleId="DefaultParagraphFont">
+  <w:style w:type="character" w:default="1" w:styleId="Kappaleenoletusfontti">
     <w:name w:val="Default Paragraph Font"/>
     <w:uiPriority w:val="1"/>
     <w:semiHidden/>
     <w:unhideWhenUsed/>
   </w:style>
-  <w:style w:type="table" w:default="1" w:styleId="TableNormal">
+  <w:style w:type="table" w:default="1" w:styleId="Normaalitaulukko">
     <w:name w:val="Normal Table"/>
     <w:uiPriority w:val="99"/>
     <w:semiHidden/>
@@ -1550,7 +1733,7 @@
       </w:tblCellMar>
     </w:tblPr>
   </w:style>
-  <w:style w:type="numbering" w:default="1" w:styleId="NoList">
+  <w:style w:type="numbering" w:default="1" w:styleId="Eiluetteloa">
     <w:name w:val="No List"/>
     <w:uiPriority w:val="99"/>
     <w:semiHidden/>
@@ -1558,7 +1741,7 @@
   </w:style>
   <w:style w:type="paragraph" w:customStyle="1" w:styleId="SourceCode">
     <w:name w:val="Source Code"/>
-    <w:basedOn w:val="Normal"/>
+    <w:basedOn w:val="Normaali"/>
     <w:uiPriority w:val="16"/>
     <w:qFormat/>
     <w:rsid w:val="00097C90"/>
@@ -1573,7 +1756,7 @@
   </w:style>
   <w:style w:type="paragraph" w:customStyle="1" w:styleId="Source">
     <w:name w:val="Source"/>
-    <w:basedOn w:val="Normal"/>
+    <w:basedOn w:val="Normaali"/>
     <w:link w:val="SourceChar"/>
     <w:qFormat/>
     <w:rsid w:val="00C55D4A"/>
@@ -1584,7 +1767,7 @@
   </w:style>
   <w:style w:type="character" w:customStyle="1" w:styleId="SourceChar">
     <w:name w:val="Source Char"/>
-    <w:basedOn w:val="DefaultParagraphFont"/>
+    <w:basedOn w:val="Kappaleenoletusfontti"/>
     <w:link w:val="Source"/>
     <w:rsid w:val="00C55D4A"/>
     <w:rPr>
@@ -1595,7 +1778,7 @@
   </w:style>
   <w:style w:type="paragraph" w:customStyle="1" w:styleId="Example">
     <w:name w:val="Example"/>
-    <w:basedOn w:val="Normal"/>
+    <w:basedOn w:val="Normaali"/>
     <w:link w:val="ExampleChar"/>
     <w:qFormat/>
     <w:rsid w:val="0061336B"/>
@@ -1606,7 +1789,7 @@
   </w:style>
   <w:style w:type="character" w:customStyle="1" w:styleId="ExampleChar">
     <w:name w:val="Example Char"/>
-    <w:basedOn w:val="DefaultParagraphFont"/>
+    <w:basedOn w:val="Kappaleenoletusfontti"/>
     <w:link w:val="Example"/>
     <w:rsid w:val="0061336B"/>
     <w:rPr>
@@ -1615,7 +1798,7 @@
   </w:style>
   <w:style w:type="paragraph" w:customStyle="1" w:styleId="Note">
     <w:name w:val="Note"/>
-    <w:basedOn w:val="Normal"/>
+    <w:basedOn w:val="Normaali"/>
     <w:link w:val="NoteChar"/>
     <w:qFormat/>
     <w:rsid w:val="0061336B"/>
@@ -1629,7 +1812,7 @@
   </w:style>
   <w:style w:type="character" w:customStyle="1" w:styleId="NoteChar">
     <w:name w:val="Note Char"/>
-    <w:basedOn w:val="DefaultParagraphFont"/>
+    <w:basedOn w:val="Kappaleenoletusfontti"/>
     <w:link w:val="Note"/>
     <w:rsid w:val="0061336B"/>
     <w:rPr>
@@ -1638,7 +1821,7 @@
   </w:style>
   <w:style w:type="paragraph" w:customStyle="1" w:styleId="FigureTitle">
     <w:name w:val="Figure Title"/>
-    <w:basedOn w:val="ListParagraph"/>
+    <w:basedOn w:val="Luettelokappale"/>
     <w:link w:val="FigureTitleChar"/>
     <w:qFormat/>
     <w:rsid w:val="0061336B"/>
@@ -1655,7 +1838,7 @@
   </w:style>
   <w:style w:type="character" w:customStyle="1" w:styleId="FigureTitleChar">
     <w:name w:val="Figure Title Char"/>
-    <w:basedOn w:val="ListParagraphChar"/>
+    <w:basedOn w:val="LuettelokappaleChar"/>
     <w:link w:val="FigureTitle"/>
     <w:rsid w:val="0061336B"/>
     <w:rPr>
@@ -1666,10 +1849,10 @@
       <w:lang w:val="en-GB"/>
     </w:rPr>
   </w:style>
-  <w:style w:type="paragraph" w:styleId="ListParagraph">
+  <w:style w:type="paragraph" w:styleId="Luettelokappale">
     <w:name w:val="List Paragraph"/>
-    <w:basedOn w:val="Normal"/>
-    <w:link w:val="ListParagraphChar"/>
+    <w:basedOn w:val="Normaali"/>
+    <w:link w:val="LuettelokappaleChar"/>
     <w:uiPriority w:val="34"/>
     <w:qFormat/>
     <w:rsid w:val="0061336B"/>
@@ -1680,7 +1863,7 @@
   </w:style>
   <w:style w:type="paragraph" w:customStyle="1" w:styleId="AnnexFigureTitle">
     <w:name w:val="Annex Figure Title"/>
-    <w:basedOn w:val="Normal"/>
+    <w:basedOn w:val="Normaali"/>
     <w:link w:val="AnnexFigureTitleChar"/>
     <w:qFormat/>
     <w:rsid w:val="0061336B"/>
@@ -1697,7 +1880,7 @@
   </w:style>
   <w:style w:type="character" w:customStyle="1" w:styleId="AnnexFigureTitleChar">
     <w:name w:val="Annex Figure Title Char"/>
-    <w:basedOn w:val="DefaultParagraphFont"/>
+    <w:basedOn w:val="Kappaleenoletusfontti"/>
     <w:link w:val="AnnexFigureTitle"/>
     <w:rsid w:val="0061336B"/>
     <w:rPr>
@@ -1710,7 +1893,7 @@
   </w:style>
   <w:style w:type="paragraph" w:customStyle="1" w:styleId="AnnexTableTitle">
     <w:name w:val="Annex Table Title"/>
-    <w:basedOn w:val="ListParagraph"/>
+    <w:basedOn w:val="Luettelokappale"/>
     <w:link w:val="AnnexTableTitleChar"/>
     <w:qFormat/>
     <w:rsid w:val="0061336B"/>
@@ -1728,7 +1911,7 @@
   </w:style>
   <w:style w:type="character" w:customStyle="1" w:styleId="AnnexTableTitleChar">
     <w:name w:val="Annex Table Title Char"/>
-    <w:basedOn w:val="ListParagraphChar"/>
+    <w:basedOn w:val="LuettelokappaleChar"/>
     <w:link w:val="AnnexTableTitle"/>
     <w:rsid w:val="0061336B"/>
     <w:rPr>
@@ -1740,7 +1923,7 @@
   </w:style>
   <w:style w:type="paragraph" w:customStyle="1" w:styleId="Tabletitle">
     <w:name w:val="Table title"/>
-    <w:basedOn w:val="ListParagraph"/>
+    <w:basedOn w:val="Luettelokappale"/>
     <w:link w:val="TabletitleChar"/>
     <w:qFormat/>
     <w:rsid w:val="0061336B"/>
@@ -1758,7 +1941,7 @@
   </w:style>
   <w:style w:type="character" w:customStyle="1" w:styleId="TabletitleChar">
     <w:name w:val="Table title Char"/>
-    <w:basedOn w:val="ListParagraphChar"/>
+    <w:basedOn w:val="LuettelokappaleChar"/>
     <w:link w:val="Tabletitle"/>
     <w:rsid w:val="0061336B"/>
     <w:rPr>
@@ -1769,9 +1952,9 @@
       <w:lang w:val="fr-CH"/>
     </w:rPr>
   </w:style>
-  <w:style w:type="character" w:customStyle="1" w:styleId="Heading1Char">
-    <w:name w:val="Heading 1 Char"/>
-    <w:link w:val="Heading1"/>
+  <w:style w:type="character" w:customStyle="1" w:styleId="Otsikko1Char">
+    <w:name w:val="Otsikko 1 Char"/>
+    <w:link w:val="Otsikko1"/>
     <w:uiPriority w:val="1"/>
     <w:rsid w:val="00B70570"/>
     <w:rPr>
@@ -1782,9 +1965,9 @@
       <w:lang w:val="en-GB" w:eastAsia="ja-JP"/>
     </w:rPr>
   </w:style>
-  <w:style w:type="character" w:customStyle="1" w:styleId="Heading2Char">
-    <w:name w:val="Heading 2 Char"/>
-    <w:link w:val="Heading2"/>
+  <w:style w:type="character" w:customStyle="1" w:styleId="Otsikko2Char">
+    <w:name w:val="Otsikko 2 Char"/>
+    <w:link w:val="Otsikko2"/>
     <w:uiPriority w:val="2"/>
     <w:rsid w:val="00B70570"/>
     <w:rPr>
@@ -1795,9 +1978,9 @@
       <w:lang w:val="en-GB" w:eastAsia="ja-JP"/>
     </w:rPr>
   </w:style>
-  <w:style w:type="character" w:customStyle="1" w:styleId="Heading3Char">
-    <w:name w:val="Heading 3 Char"/>
-    <w:link w:val="Heading3"/>
+  <w:style w:type="character" w:customStyle="1" w:styleId="Otsikko3Char">
+    <w:name w:val="Otsikko 3 Char"/>
+    <w:link w:val="Otsikko3"/>
     <w:uiPriority w:val="3"/>
     <w:rsid w:val="00B70570"/>
     <w:rPr>
@@ -1808,9 +1991,9 @@
       <w:lang w:val="en-GB" w:eastAsia="ja-JP"/>
     </w:rPr>
   </w:style>
-  <w:style w:type="character" w:customStyle="1" w:styleId="Heading4Char">
-    <w:name w:val="Heading 4 Char"/>
-    <w:link w:val="Heading4"/>
+  <w:style w:type="character" w:customStyle="1" w:styleId="Otsikko4Char">
+    <w:name w:val="Otsikko 4 Char"/>
+    <w:link w:val="Otsikko4"/>
     <w:uiPriority w:val="4"/>
     <w:rsid w:val="0061336B"/>
     <w:rPr>
@@ -1821,9 +2004,9 @@
       <w:lang w:val="en-GB" w:eastAsia="ja-JP"/>
     </w:rPr>
   </w:style>
-  <w:style w:type="character" w:customStyle="1" w:styleId="Heading5Char">
-    <w:name w:val="Heading 5 Char"/>
-    <w:link w:val="Heading5"/>
+  <w:style w:type="character" w:customStyle="1" w:styleId="Otsikko5Char">
+    <w:name w:val="Otsikko 5 Char"/>
+    <w:link w:val="Otsikko5"/>
     <w:uiPriority w:val="5"/>
     <w:rsid w:val="0061336B"/>
     <w:rPr>
@@ -1834,9 +2017,9 @@
       <w:lang w:val="en-GB" w:eastAsia="ja-JP"/>
     </w:rPr>
   </w:style>
-  <w:style w:type="character" w:customStyle="1" w:styleId="Heading6Char">
-    <w:name w:val="Heading 6 Char"/>
-    <w:link w:val="Heading6"/>
+  <w:style w:type="character" w:customStyle="1" w:styleId="Otsikko6Char">
+    <w:name w:val="Otsikko 6 Char"/>
+    <w:link w:val="Otsikko6"/>
     <w:uiPriority w:val="6"/>
     <w:rsid w:val="0061336B"/>
     <w:rPr>
@@ -1847,10 +2030,10 @@
       <w:lang w:val="en-GB" w:eastAsia="ja-JP"/>
     </w:rPr>
   </w:style>
-  <w:style w:type="paragraph" w:styleId="Caption">
+  <w:style w:type="paragraph" w:styleId="Kuvaotsikko">
     <w:name w:val="caption"/>
-    <w:basedOn w:val="Normal"/>
-    <w:next w:val="Normal"/>
+    <w:basedOn w:val="Normaali"/>
+    <w:next w:val="Normaali"/>
     <w:uiPriority w:val="35"/>
     <w:semiHidden/>
     <w:unhideWhenUsed/>
@@ -1867,20 +2050,20 @@
       <w:szCs w:val="18"/>
     </w:rPr>
   </w:style>
-  <w:style w:type="paragraph" w:styleId="BodyText">
+  <w:style w:type="paragraph" w:styleId="Leipteksti">
     <w:name w:val="Body Text"/>
-    <w:basedOn w:val="Normal"/>
-    <w:link w:val="BodyTextChar"/>
+    <w:basedOn w:val="Normaali"/>
+    <w:link w:val="LeiptekstiChar"/>
     <w:qFormat/>
     <w:rsid w:val="00C55D4A"/>
     <w:pPr>
       <w:spacing w:after="240"/>
     </w:pPr>
   </w:style>
-  <w:style w:type="character" w:customStyle="1" w:styleId="BodyTextChar">
-    <w:name w:val="Body Text Char"/>
-    <w:basedOn w:val="DefaultParagraphFont"/>
-    <w:link w:val="BodyText"/>
+  <w:style w:type="character" w:customStyle="1" w:styleId="LeiptekstiChar">
+    <w:name w:val="Leipäteksti Char"/>
+    <w:basedOn w:val="Kappaleenoletusfontti"/>
+    <w:link w:val="Leipteksti"/>
     <w:rsid w:val="00C55D4A"/>
     <w:rPr>
       <w:sz w:val="22"/>
@@ -1888,10 +2071,10 @@
       <w:lang w:val="en-GB"/>
     </w:rPr>
   </w:style>
-  <w:style w:type="character" w:customStyle="1" w:styleId="ListParagraphChar">
-    <w:name w:val="List Paragraph Char"/>
-    <w:basedOn w:val="DefaultParagraphFont"/>
-    <w:link w:val="ListParagraph"/>
+  <w:style w:type="character" w:customStyle="1" w:styleId="LuettelokappaleChar">
+    <w:name w:val="Luettelokappale Char"/>
+    <w:basedOn w:val="Kappaleenoletusfontti"/>
+    <w:link w:val="Luettelokappale"/>
     <w:uiPriority w:val="34"/>
     <w:rsid w:val="0061336B"/>
     <w:rPr>
@@ -1900,9 +2083,9 @@
       <w:lang w:val="en-GB"/>
     </w:rPr>
   </w:style>
-  <w:style w:type="table" w:styleId="TableGrid">
+  <w:style w:type="table" w:styleId="TaulukkoRuudukko">
     <w:name w:val="Table Grid"/>
-    <w:basedOn w:val="TableNormal"/>
+    <w:basedOn w:val="Normaalitaulukko"/>
     <w:uiPriority w:val="39"/>
     <w:rsid w:val="0061336B"/>
     <w:tblPr>
@@ -1918,14 +2101,14 @@
   </w:style>
   <w:style w:type="table" w:customStyle="1" w:styleId="Table">
     <w:name w:val="Table"/>
-    <w:basedOn w:val="TableGrid"/>
+    <w:basedOn w:val="TaulukkoRuudukko"/>
     <w:uiPriority w:val="99"/>
     <w:rsid w:val="0061336B"/>
     <w:tblPr/>
   </w:style>
   <w:style w:type="paragraph" w:customStyle="1" w:styleId="Compact">
     <w:name w:val="Compact"/>
-    <w:basedOn w:val="BodyText"/>
+    <w:basedOn w:val="Leipteksti"/>
     <w:link w:val="CompactChar"/>
     <w:qFormat/>
     <w:rsid w:val="00CB6F1F"/>
@@ -1938,7 +2121,7 @@
   </w:style>
   <w:style w:type="character" w:customStyle="1" w:styleId="CompactChar">
     <w:name w:val="Compact Char"/>
-    <w:basedOn w:val="BodyTextChar"/>
+    <w:basedOn w:val="LeiptekstiChar"/>
     <w:link w:val="Compact"/>
     <w:rsid w:val="00CB6F1F"/>
     <w:rPr>
@@ -1957,9 +2140,9 @@
       <w:u w:val="single"/>
     </w:rPr>
   </w:style>
-  <w:style w:type="character" w:styleId="UnresolvedMention">
+  <w:style w:type="character" w:styleId="Ratkaisematonmaininta">
     <w:name w:val="Unresolved Mention"/>
-    <w:basedOn w:val="DefaultParagraphFont"/>
+    <w:basedOn w:val="Kappaleenoletusfontti"/>
     <w:uiPriority w:val="99"/>
     <w:semiHidden/>
     <w:unhideWhenUsed/>
@@ -1969,15 +2152,71 @@
       <w:shd w:val="clear" w:color="auto" w:fill="E1DFDD"/>
     </w:rPr>
   </w:style>
-  <w:style w:type="character" w:styleId="Hyperlink">
+  <w:style w:type="character" w:styleId="Hyperlinkki">
     <w:name w:val="Hyperlink"/>
-    <w:basedOn w:val="DefaultParagraphFont"/>
+    <w:basedOn w:val="Kappaleenoletusfontti"/>
     <w:uiPriority w:val="99"/>
     <w:unhideWhenUsed/>
     <w:rsid w:val="005F540D"/>
     <w:rPr>
       <w:color w:val="0563C1" w:themeColor="hyperlink"/>
       <w:u w:val="single"/>
+    </w:rPr>
+  </w:style>
+  <w:style w:type="paragraph" w:styleId="Yltunniste">
+    <w:name w:val="header"/>
+    <w:basedOn w:val="Normaali"/>
+    <w:link w:val="YltunnisteChar"/>
+    <w:uiPriority w:val="99"/>
+    <w:unhideWhenUsed/>
+    <w:rsid w:val="00156D61"/>
+    <w:pPr>
+      <w:tabs>
+        <w:tab w:val="clear" w:pos="403"/>
+        <w:tab w:val="center" w:pos="4819"/>
+        <w:tab w:val="right" w:pos="9638"/>
+      </w:tabs>
+      <w:spacing w:before="0" w:after="0" w:line="240" w:lineRule="auto"/>
+    </w:pPr>
+  </w:style>
+  <w:style w:type="character" w:customStyle="1" w:styleId="YltunnisteChar">
+    <w:name w:val="Ylätunniste Char"/>
+    <w:basedOn w:val="Kappaleenoletusfontti"/>
+    <w:link w:val="Yltunniste"/>
+    <w:uiPriority w:val="99"/>
+    <w:rsid w:val="00156D61"/>
+    <w:rPr>
+      <w:sz w:val="22"/>
+      <w:szCs w:val="22"/>
+      <w:lang w:val="en-GB"/>
+    </w:rPr>
+  </w:style>
+  <w:style w:type="paragraph" w:styleId="Alatunniste">
+    <w:name w:val="footer"/>
+    <w:basedOn w:val="Normaali"/>
+    <w:link w:val="AlatunnisteChar"/>
+    <w:uiPriority w:val="99"/>
+    <w:unhideWhenUsed/>
+    <w:rsid w:val="00156D61"/>
+    <w:pPr>
+      <w:tabs>
+        <w:tab w:val="clear" w:pos="403"/>
+        <w:tab w:val="center" w:pos="4819"/>
+        <w:tab w:val="right" w:pos="9638"/>
+      </w:tabs>
+      <w:spacing w:before="0" w:after="0" w:line="240" w:lineRule="auto"/>
+    </w:pPr>
+  </w:style>
+  <w:style w:type="character" w:customStyle="1" w:styleId="AlatunnisteChar">
+    <w:name w:val="Alatunniste Char"/>
+    <w:basedOn w:val="Kappaleenoletusfontti"/>
+    <w:link w:val="Alatunniste"/>
+    <w:uiPriority w:val="99"/>
+    <w:rsid w:val="00156D61"/>
+    <w:rPr>
+      <w:sz w:val="22"/>
+      <w:szCs w:val="22"/>
+      <w:lang w:val="en-GB"/>
     </w:rPr>
   </w:style>
 </w:styles>

</xml_diff>